<commit_message>
Added change to homework
</commit_message>
<xml_diff>
--- a/CppLesson23/Домашнее задание 2.docx
+++ b/CppLesson23/Домашнее задание 2.docx
@@ -174,11 +174,29 @@
         <w:pStyle w:val="a3"/>
         <w:spacing w:after="0" w:line="240" w:lineRule="auto"/>
         <w:rPr>
+          <w:lang w:val="en-US"/>
+        </w:rPr>
+      </w:pPr>
+      <w:r>
+        <w:t>На базе созданных классов создать четыре группы студентов (четыре массива). Вывести информацию о студентах на экран</w:t>
+      </w:r>
+      <w:r>
+        <w:rPr>
+          <w:lang w:val="en-US"/>
+        </w:rPr>
+        <w:t>.</w:t>
+      </w:r>
+    </w:p>
+    <w:p>
+      <w:pPr>
+        <w:pStyle w:val="a3"/>
+        <w:spacing w:after="0" w:line="240" w:lineRule="auto"/>
+        <w:rPr>
           <w:b/>
         </w:rPr>
       </w:pPr>
       <w:r>
-        <w:t>На базе созданных классов создать четыре группы студентов (четыре массива). Вывести информацию о студентах на экран</w:t>
+        <w:t>Пройти тест для четвертой недели. Прислать скриншот с результатами</w:t>
       </w:r>
       <w:bookmarkStart w:id="0" w:name="_GoBack"/>
       <w:bookmarkEnd w:id="0"/>
@@ -1349,7 +1367,7 @@
   <a:extraClrSchemeLst/>
   <a:extLst>
     <a:ext uri="{05A4C25C-085E-4340-85A3-A5531E510DB2}">
-      <thm15:themeFamily xmlns:thm15="http://schemas.microsoft.com/office/thememl/2012/main" xmlns="" name="Office Theme" id="{62F939B6-93AF-4DB8-9C6B-D6C7DFDC589F}" vid="{4A3C46E8-61CC-4603-A589-7422A47A8E4A}"/>
+      <thm15:themeFamily xmlns="" xmlns:thm15="http://schemas.microsoft.com/office/thememl/2012/main" name="Office Theme" id="{62F939B6-93AF-4DB8-9C6B-D6C7DFDC589F}" vid="{4A3C46E8-61CC-4603-A589-7422A47A8E4A}"/>
     </a:ext>
   </a:extLst>
 </a:theme>

</xml_diff>